<commit_message>
numAppareil instead of appareilId, codeEvenement instead of TypeEvenement, progress in redefining labels, todo: see all indexes when an important code appear
</commit_message>
<xml_diff>
--- a/marjorie/Docs/labels.docx
+++ b/marjorie/Docs/labels.docx
@@ -459,7 +459,44 @@
           </w:tcPr>
           <w:p>
             <w:r>
-              <w:t>Bizarre : l’alarme aurait retenti 2 fois</w:t>
+              <w:t>Si alarme &lt; SHA pendant a</w:t>
+            </w:r>
+            <w:r>
+              <w:t>larme sur :</w:t>
+            </w:r>
+          </w:p>
+          <w:p>
+            <w:pPr>
+              <w:rPr>
+                <w:lang w:val="en-US"/>
+              </w:rPr>
+            </w:pPr>
+            <w:r>
+              <w:rPr>
+                <w:lang w:val="en-US"/>
+              </w:rPr>
+              <w:t>IN_DURING_ALARM</w:t>
+            </w:r>
+          </w:p>
+          <w:p>
+            <w:pPr>
+              <w:rPr>
+                <w:lang w:val="en-US"/>
+              </w:rPr>
+            </w:pPr>
+            <w:proofErr w:type="spellStart"/>
+            <w:r>
+              <w:rPr>
+                <w:lang w:val="en-US"/>
+              </w:rPr>
+              <w:t>Sinon</w:t>
+            </w:r>
+            <w:proofErr w:type="spellEnd"/>
+            <w:r>
+              <w:rPr>
+                <w:lang w:val="en-US"/>
+              </w:rPr>
+              <w:t xml:space="preserve"> bizarre</w:t>
             </w:r>
           </w:p>
         </w:tc>
@@ -593,9 +630,36 @@
           </w:tcPr>
           <w:p>
             <w:r>
-              <w:t>Bizarre : l’alarme aurait retenti 2 fois</w:t>
-            </w:r>
-          </w:p>
+              <w:t xml:space="preserve">Si alarme &lt; </w:t>
+            </w:r>
+            <w:proofErr w:type="spellStart"/>
+            <w:r>
+              <w:t>sha</w:t>
+            </w:r>
+            <w:proofErr w:type="spellEnd"/>
+            <w:r>
+              <w:t xml:space="preserve"> pendant alarme &lt; </w:t>
+            </w:r>
+            <w:proofErr w:type="spellStart"/>
+            <w:r>
+              <w:t>sha</w:t>
+            </w:r>
+            <w:proofErr w:type="spellEnd"/>
+            <w:r>
+              <w:t> :</w:t>
+            </w:r>
+          </w:p>
+          <w:p>
+            <w:r>
+              <w:t>IN_DURING_ALARM</w:t>
+            </w:r>
+          </w:p>
+          <w:p>
+            <w:r>
+              <w:t>Sinon bizarre</w:t>
+            </w:r>
+          </w:p>
+          <w:p/>
         </w:tc>
       </w:tr>
       <w:tr>
@@ -720,13 +784,7 @@
               <w:t xml:space="preserve">Si alarme &lt; SHA possible : </w:t>
             </w:r>
             <w:r>
-              <w:t>IN_POSSIBLE_</w:t>
-            </w:r>
-            <w:r>
-              <w:t>AFTER</w:t>
-            </w:r>
-            <w:r>
-              <w:t>_ALARM</w:t>
+              <w:t>IN_POSSIBLE_AFTER_ALARM</w:t>
             </w:r>
           </w:p>
           <w:p>
@@ -1018,6 +1076,7 @@
           </w:p>
           <w:p>
             <w:r>
+              <w:lastRenderedPageBreak/>
               <w:t>Sinon bizarre et impossible de savoir</w:t>
             </w:r>
           </w:p>
@@ -1025,10 +1084,7 @@
         </w:tc>
       </w:tr>
     </w:tbl>
-    <w:p>
-      <w:bookmarkStart w:id="0" w:name="_GoBack"/>
-      <w:bookmarkEnd w:id="0"/>
-    </w:p>
+    <w:p/>
     <w:p/>
     <w:tbl>
       <w:tblPr>
@@ -1524,212 +1580,6 @@
             </w:r>
           </w:p>
           <w:p>
-            <w:r>
-              <w:t>IN_AFTER_ALARM</w:t>
-            </w:r>
-          </w:p>
-          <w:p>
-            <w:r>
-              <w:t>Sinon bizarre</w:t>
-            </w:r>
-          </w:p>
-        </w:tc>
-      </w:tr>
-      <w:tr>
-        <w:tc>
-          <w:tcPr>
-            <w:tcW w:w="1285" w:type="dxa"/>
-          </w:tcPr>
-          <w:p>
-            <w:r>
-              <w:t>0</w:t>
-            </w:r>
-          </w:p>
-        </w:tc>
-        <w:tc>
-          <w:tcPr>
-            <w:tcW w:w="953" w:type="dxa"/>
-          </w:tcPr>
-          <w:p>
-            <w:r>
-              <w:t>0</w:t>
-            </w:r>
-          </w:p>
-        </w:tc>
-        <w:tc>
-          <w:tcPr>
-            <w:tcW w:w="1314" w:type="dxa"/>
-          </w:tcPr>
-          <w:p>
-            <w:r>
-              <w:t>1</w:t>
-            </w:r>
-          </w:p>
-        </w:tc>
-        <w:tc>
-          <w:tcPr>
-            <w:tcW w:w="1184" w:type="dxa"/>
-          </w:tcPr>
-          <w:p>
-            <w:r>
-              <w:t>0</w:t>
-            </w:r>
-          </w:p>
-        </w:tc>
-        <w:tc>
-          <w:tcPr>
-            <w:tcW w:w="1314" w:type="dxa"/>
-          </w:tcPr>
-          <w:p>
-            <w:r>
-              <w:t>1</w:t>
-            </w:r>
-          </w:p>
-        </w:tc>
-        <w:tc>
-          <w:tcPr>
-            <w:tcW w:w="2966" w:type="dxa"/>
-          </w:tcPr>
-          <w:p>
-            <w:r>
-              <w:t>IN_DURING_ALARM</w:t>
-            </w:r>
-          </w:p>
-        </w:tc>
-      </w:tr>
-      <w:tr>
-        <w:tc>
-          <w:tcPr>
-            <w:tcW w:w="1285" w:type="dxa"/>
-          </w:tcPr>
-          <w:p>
-            <w:r>
-              <w:t>1</w:t>
-            </w:r>
-          </w:p>
-        </w:tc>
-        <w:tc>
-          <w:tcPr>
-            <w:tcW w:w="953" w:type="dxa"/>
-          </w:tcPr>
-          <w:p>
-            <w:r>
-              <w:t>0</w:t>
-            </w:r>
-          </w:p>
-        </w:tc>
-        <w:tc>
-          <w:tcPr>
-            <w:tcW w:w="1314" w:type="dxa"/>
-          </w:tcPr>
-          <w:p>
-            <w:r>
-              <w:t>1</w:t>
-            </w:r>
-          </w:p>
-        </w:tc>
-        <w:tc>
-          <w:tcPr>
-            <w:tcW w:w="1184" w:type="dxa"/>
-          </w:tcPr>
-          <w:p>
-            <w:r>
-              <w:t>0</w:t>
-            </w:r>
-          </w:p>
-        </w:tc>
-        <w:tc>
-          <w:tcPr>
-            <w:tcW w:w="1314" w:type="dxa"/>
-          </w:tcPr>
-          <w:p>
-            <w:r>
-              <w:t>1</w:t>
-            </w:r>
-          </w:p>
-        </w:tc>
-        <w:tc>
-          <w:tcPr>
-            <w:tcW w:w="2966" w:type="dxa"/>
-          </w:tcPr>
-          <w:p>
-            <w:r>
-              <w:t>Si SHA pendant alarme sur &lt; reste :</w:t>
-            </w:r>
-          </w:p>
-          <w:p>
-            <w:r>
-              <w:t>IN_DURING_ALARM</w:t>
-            </w:r>
-          </w:p>
-          <w:p>
-            <w:r>
-              <w:t>Sinon bizarre (pourquoi l’alarme aurait retenti 2 fois ?)</w:t>
-            </w:r>
-          </w:p>
-        </w:tc>
-      </w:tr>
-      <w:tr>
-        <w:tc>
-          <w:tcPr>
-            <w:tcW w:w="1285" w:type="dxa"/>
-          </w:tcPr>
-          <w:p>
-            <w:r>
-              <w:t>0</w:t>
-            </w:r>
-          </w:p>
-        </w:tc>
-        <w:tc>
-          <w:tcPr>
-            <w:tcW w:w="953" w:type="dxa"/>
-          </w:tcPr>
-          <w:p>
-            <w:r>
-              <w:t>1</w:t>
-            </w:r>
-          </w:p>
-        </w:tc>
-        <w:tc>
-          <w:tcPr>
-            <w:tcW w:w="1314" w:type="dxa"/>
-          </w:tcPr>
-          <w:p>
-            <w:r>
-              <w:t>1</w:t>
-            </w:r>
-          </w:p>
-        </w:tc>
-        <w:tc>
-          <w:tcPr>
-            <w:tcW w:w="1184" w:type="dxa"/>
-          </w:tcPr>
-          <w:p>
-            <w:r>
-              <w:t>0</w:t>
-            </w:r>
-          </w:p>
-        </w:tc>
-        <w:tc>
-          <w:tcPr>
-            <w:tcW w:w="1314" w:type="dxa"/>
-          </w:tcPr>
-          <w:p>
-            <w:r>
-              <w:t>1</w:t>
-            </w:r>
-          </w:p>
-        </w:tc>
-        <w:tc>
-          <w:tcPr>
-            <w:tcW w:w="2966" w:type="dxa"/>
-          </w:tcPr>
-          <w:p>
-            <w:r>
-              <w:t>Si SHA pendant alarme sur &lt; reste :</w:t>
-            </w:r>
-          </w:p>
-          <w:p>
             <w:pPr>
               <w:rPr>
                 <w:lang w:val="en-US"/>
@@ -1739,6 +1589,228 @@
               <w:rPr>
                 <w:lang w:val="en-US"/>
               </w:rPr>
+              <w:t>IN_AFTER_ALARM</w:t>
+            </w:r>
+          </w:p>
+          <w:p>
+            <w:pPr>
+              <w:rPr>
+                <w:lang w:val="en-US"/>
+              </w:rPr>
+            </w:pPr>
+            <w:proofErr w:type="spellStart"/>
+            <w:r>
+              <w:rPr>
+                <w:lang w:val="en-US"/>
+              </w:rPr>
+              <w:t>Sinon</w:t>
+            </w:r>
+            <w:proofErr w:type="spellEnd"/>
+            <w:r>
+              <w:rPr>
+                <w:lang w:val="en-US"/>
+              </w:rPr>
+              <w:t xml:space="preserve"> bizarre</w:t>
+            </w:r>
+          </w:p>
+        </w:tc>
+      </w:tr>
+      <w:tr>
+        <w:tc>
+          <w:tcPr>
+            <w:tcW w:w="1285" w:type="dxa"/>
+          </w:tcPr>
+          <w:p>
+            <w:r>
+              <w:t>0</w:t>
+            </w:r>
+          </w:p>
+        </w:tc>
+        <w:tc>
+          <w:tcPr>
+            <w:tcW w:w="953" w:type="dxa"/>
+          </w:tcPr>
+          <w:p>
+            <w:r>
+              <w:t>0</w:t>
+            </w:r>
+          </w:p>
+        </w:tc>
+        <w:tc>
+          <w:tcPr>
+            <w:tcW w:w="1314" w:type="dxa"/>
+          </w:tcPr>
+          <w:p>
+            <w:r>
+              <w:t>1</w:t>
+            </w:r>
+          </w:p>
+        </w:tc>
+        <w:tc>
+          <w:tcPr>
+            <w:tcW w:w="1184" w:type="dxa"/>
+          </w:tcPr>
+          <w:p>
+            <w:r>
+              <w:t>0</w:t>
+            </w:r>
+          </w:p>
+        </w:tc>
+        <w:tc>
+          <w:tcPr>
+            <w:tcW w:w="1314" w:type="dxa"/>
+          </w:tcPr>
+          <w:p>
+            <w:r>
+              <w:t>1</w:t>
+            </w:r>
+          </w:p>
+        </w:tc>
+        <w:tc>
+          <w:tcPr>
+            <w:tcW w:w="2966" w:type="dxa"/>
+          </w:tcPr>
+          <w:p>
+            <w:r>
+              <w:t>IN_DURING_ALARM</w:t>
+            </w:r>
+          </w:p>
+        </w:tc>
+      </w:tr>
+      <w:tr>
+        <w:tc>
+          <w:tcPr>
+            <w:tcW w:w="1285" w:type="dxa"/>
+          </w:tcPr>
+          <w:p>
+            <w:r>
+              <w:t>1</w:t>
+            </w:r>
+          </w:p>
+        </w:tc>
+        <w:tc>
+          <w:tcPr>
+            <w:tcW w:w="953" w:type="dxa"/>
+          </w:tcPr>
+          <w:p>
+            <w:r>
+              <w:t>0</w:t>
+            </w:r>
+          </w:p>
+        </w:tc>
+        <w:tc>
+          <w:tcPr>
+            <w:tcW w:w="1314" w:type="dxa"/>
+          </w:tcPr>
+          <w:p>
+            <w:r>
+              <w:t>1</w:t>
+            </w:r>
+          </w:p>
+        </w:tc>
+        <w:tc>
+          <w:tcPr>
+            <w:tcW w:w="1184" w:type="dxa"/>
+          </w:tcPr>
+          <w:p>
+            <w:r>
+              <w:t>0</w:t>
+            </w:r>
+          </w:p>
+        </w:tc>
+        <w:tc>
+          <w:tcPr>
+            <w:tcW w:w="1314" w:type="dxa"/>
+          </w:tcPr>
+          <w:p>
+            <w:r>
+              <w:t>1</w:t>
+            </w:r>
+          </w:p>
+        </w:tc>
+        <w:tc>
+          <w:tcPr>
+            <w:tcW w:w="2966" w:type="dxa"/>
+          </w:tcPr>
+          <w:p>
+            <w:r>
+              <w:t>Si SHA pendant alarme sur &lt; reste :</w:t>
+            </w:r>
+          </w:p>
+          <w:p>
+            <w:r>
+              <w:t>IN_DURING_ALARM</w:t>
+            </w:r>
+          </w:p>
+          <w:p>
+            <w:r>
+              <w:t>Sinon bizarre (pourquoi l’alarme aurait retenti 2 fois ?)</w:t>
+            </w:r>
+          </w:p>
+        </w:tc>
+      </w:tr>
+      <w:tr>
+        <w:tc>
+          <w:tcPr>
+            <w:tcW w:w="1285" w:type="dxa"/>
+          </w:tcPr>
+          <w:p>
+            <w:r>
+              <w:t>0</w:t>
+            </w:r>
+          </w:p>
+        </w:tc>
+        <w:tc>
+          <w:tcPr>
+            <w:tcW w:w="953" w:type="dxa"/>
+          </w:tcPr>
+          <w:p>
+            <w:r>
+              <w:t>1</w:t>
+            </w:r>
+          </w:p>
+        </w:tc>
+        <w:tc>
+          <w:tcPr>
+            <w:tcW w:w="1314" w:type="dxa"/>
+          </w:tcPr>
+          <w:p>
+            <w:r>
+              <w:t>1</w:t>
+            </w:r>
+          </w:p>
+        </w:tc>
+        <w:tc>
+          <w:tcPr>
+            <w:tcW w:w="1184" w:type="dxa"/>
+          </w:tcPr>
+          <w:p>
+            <w:r>
+              <w:t>0</w:t>
+            </w:r>
+          </w:p>
+        </w:tc>
+        <w:tc>
+          <w:tcPr>
+            <w:tcW w:w="1314" w:type="dxa"/>
+          </w:tcPr>
+          <w:p>
+            <w:r>
+              <w:t>1</w:t>
+            </w:r>
+          </w:p>
+        </w:tc>
+        <w:tc>
+          <w:tcPr>
+            <w:tcW w:w="2966" w:type="dxa"/>
+          </w:tcPr>
+          <w:p>
+            <w:r>
+              <w:t>Si SHA pendant alarme sur &lt; reste :</w:t>
+            </w:r>
+          </w:p>
+          <w:p>
+            <w:r>
               <w:t>IN_DURING_ALARM</w:t>
             </w:r>
           </w:p>
@@ -2471,7 +2543,12 @@
           </w:tcPr>
           <w:p>
             <w:r>
-              <w:t>Si SHA pendant alarme sur &lt; reste :</w:t>
+              <w:t>Si SH</w:t>
+            </w:r>
+            <w:bookmarkStart w:id="0" w:name="_GoBack"/>
+            <w:bookmarkEnd w:id="0"/>
+            <w:r>
+              <w:t>A pendant alarme sur &lt; reste :</w:t>
             </w:r>
           </w:p>
           <w:p>
@@ -2546,13 +2623,7 @@
           </w:tcPr>
           <w:p>
             <w:r>
-              <w:t>IN_</w:t>
-            </w:r>
-            <w:r>
-              <w:t>AFTER</w:t>
-            </w:r>
-            <w:r>
-              <w:t>_ALARM</w:t>
+              <w:t>IN_AFTER_ALARM</w:t>
             </w:r>
           </w:p>
         </w:tc>
@@ -2562,13 +2633,7 @@
           </w:tcPr>
           <w:p>
             <w:r>
-              <w:t xml:space="preserve">SHA pris </w:t>
-            </w:r>
-            <w:r>
-              <w:t>après l’</w:t>
-            </w:r>
-            <w:r>
-              <w:t>alarme</w:t>
+              <w:t>SHA pris après l’alarme</w:t>
             </w:r>
           </w:p>
         </w:tc>
@@ -2580,13 +2645,7 @@
           </w:tcPr>
           <w:p>
             <w:r>
-              <w:t>IN_</w:t>
-            </w:r>
-            <w:r>
-              <w:t>DURING</w:t>
-            </w:r>
-            <w:r>
-              <w:t>_ALARM</w:t>
+              <w:t>IN_DURING_ALARM</w:t>
             </w:r>
           </w:p>
         </w:tc>
@@ -2596,19 +2655,7 @@
           </w:tcPr>
           <w:p>
             <w:r>
-              <w:t xml:space="preserve">SHA pris </w:t>
-            </w:r>
-            <w:r>
-              <w:t>pendant</w:t>
-            </w:r>
-            <w:r>
-              <w:t xml:space="preserve"> </w:t>
-            </w:r>
-            <w:r>
-              <w:t>l’</w:t>
-            </w:r>
-            <w:r>
-              <w:t>alarme</w:t>
+              <w:t>SHA pris pendant l’alarme</w:t>
             </w:r>
           </w:p>
         </w:tc>
@@ -2686,13 +2733,7 @@
           </w:tcPr>
           <w:p>
             <w:r>
-              <w:t>IN_POSSIBLE_</w:t>
-            </w:r>
-            <w:r>
-              <w:t>AFTER</w:t>
-            </w:r>
-            <w:r>
-              <w:t>_ALARM</w:t>
+              <w:t>IN_POSSIBLE_AFTER_ALARM</w:t>
             </w:r>
           </w:p>
         </w:tc>
@@ -2702,19 +2743,7 @@
           </w:tcPr>
           <w:p>
             <w:r>
-              <w:t xml:space="preserve">SHA possiblement pris </w:t>
-            </w:r>
-            <w:r>
-              <w:t>après</w:t>
-            </w:r>
-            <w:r>
-              <w:t xml:space="preserve"> </w:t>
-            </w:r>
-            <w:r>
-              <w:t>l’</w:t>
-            </w:r>
-            <w:r>
-              <w:t>alarme (plusieurs personnes dans une même pièce donc impossible d’attribuer le SHA à quelqu’un)</w:t>
+              <w:t>SHA possiblement pris après l’alarme (plusieurs personnes dans une même pièce donc impossible d’attribuer le SHA à quelqu’un)</w:t>
             </w:r>
           </w:p>
         </w:tc>
@@ -2726,13 +2755,7 @@
           </w:tcPr>
           <w:p>
             <w:r>
-              <w:t>IN_POSSIBLE_</w:t>
-            </w:r>
-            <w:r>
-              <w:t>DURING</w:t>
-            </w:r>
-            <w:r>
-              <w:t>_ALARM</w:t>
+              <w:t>IN_POSSIBLE_DURING_ALARM</w:t>
             </w:r>
           </w:p>
         </w:tc>
@@ -2745,19 +2768,7 @@
               <w:keepNext/>
             </w:pPr>
             <w:r>
-              <w:t xml:space="preserve">SHA possiblement pris </w:t>
-            </w:r>
-            <w:r>
-              <w:t>pendant</w:t>
-            </w:r>
-            <w:r>
-              <w:t xml:space="preserve"> </w:t>
-            </w:r>
-            <w:r>
-              <w:t>l’</w:t>
-            </w:r>
-            <w:r>
-              <w:t>alarme (plusieurs personnes dans une même pièce donc impossible d’attribuer le SHA à quelqu’un)</w:t>
+              <w:t>SHA possiblement pris pendant l’alarme (plusieurs personnes dans une même pièce donc impossible d’attribuer le SHA à quelqu’un)</w:t>
             </w:r>
           </w:p>
         </w:tc>
@@ -3601,7 +3612,7 @@
 </file>
 
 <file path=customXml/itemProps1.xml><?xml version="1.0" encoding="utf-8"?>
-<ds:datastoreItem xmlns:ds="http://schemas.openxmlformats.org/officeDocument/2006/customXml" ds:itemID="{6B127E31-A7C4-480D-A076-FB0D9A1671AA}">
+<ds:datastoreItem xmlns:ds="http://schemas.openxmlformats.org/officeDocument/2006/customXml" ds:itemID="{E7EC09A3-F433-4C9D-A2AB-A620B5064E14}">
   <ds:schemaRefs>
     <ds:schemaRef ds:uri="http://schemas.openxmlformats.org/officeDocument/2006/bibliography"/>
   </ds:schemaRefs>

</xml_diff>